<commit_message>
Update AT04 Knowledge Questions (Part 2) By Richard Pountney.docx
</commit_message>
<xml_diff>
--- a/Informational Technology (Game Design)/Part 2 Redo/Cluster 3D game development/AT04/AT04 Knowledge Questions (Part 2) By Richard Pountney.docx
+++ b/Informational Technology (Game Design)/Part 2 Redo/Cluster 3D game development/AT04/AT04 Knowledge Questions (Part 2) By Richard Pountney.docx
@@ -3412,9 +3412,9 @@
       </w:tblPr>
       <w:tblGrid>
         <w:gridCol w:w="392"/>
-        <w:gridCol w:w="709"/>
+        <w:gridCol w:w="704"/>
         <w:gridCol w:w="1115"/>
-        <w:gridCol w:w="6800"/>
+        <w:gridCol w:w="6805"/>
       </w:tblGrid>
       <w:tr>
         <w:tc>
@@ -3455,6 +3455,38 @@
                 <w:sz w:val="22"/>
               </w:rPr>
             </w:pPr>
+            <w:r>
+              <w:rPr>
+                <w:rFonts w:ascii="Tahoma" w:hAnsi="Tahoma" w:cs="Tahoma"/>
+                <w:sz w:val="22"/>
+              </w:rPr>
+              <w:t>Concepts &amp; Storyboards</w:t>
+            </w:r>
+          </w:p>
+          <w:p>
+            <w:pPr>
+              <w:rPr>
+                <w:rFonts w:ascii="Tahoma" w:hAnsi="Tahoma" w:cs="Tahoma"/>
+                <w:sz w:val="22"/>
+              </w:rPr>
+            </w:pPr>
+            <w:hyperlink r:id="rId14" w:history="1">
+              <w:r>
+                <w:rPr>
+                  <w:rStyle w:val="Hyperlink"/>
+                  <w:rFonts w:ascii="Tahoma" w:hAnsi="Tahoma" w:cs="Tahoma"/>
+                  <w:sz w:val="22"/>
+                </w:rPr>
+                <w:t>https://www.proglobalbusinesssolutions.com/3d-animation-production-process/</w:t>
+              </w:r>
+            </w:hyperlink>
+            <w:r>
+              <w:rPr>
+                <w:rFonts w:ascii="Tahoma" w:hAnsi="Tahoma" w:cs="Tahoma"/>
+                <w:sz w:val="22"/>
+              </w:rPr>
+              <w:t xml:space="preserve"> </w:t>
+            </w:r>
           </w:p>
         </w:tc>
       </w:tr>
@@ -4328,6 +4360,7 @@
                 <w:i/>
                 <w:sz w:val="22"/>
               </w:rPr>
+              <w:lastRenderedPageBreak/>
               <w:t>Squash and stretch</w:t>
             </w:r>
           </w:p>
@@ -4372,7 +4405,6 @@
                 <w:i/>
                 <w:sz w:val="22"/>
               </w:rPr>
-              <w:lastRenderedPageBreak/>
               <w:t>Follow through and secondary action</w:t>
             </w:r>
           </w:p>
@@ -8885,6 +8917,29 @@
       <w14:ligatures w14:val="standardContextual"/>
     </w:rPr>
   </w:style>
+  <w:style w:type="character" w:styleId="Hyperlink">
+    <w:name w:val="Hyperlink"/>
+    <w:basedOn w:val="DefaultParagraphFont"/>
+    <w:uiPriority w:val="99"/>
+    <w:unhideWhenUsed/>
+    <w:rsid w:val="00FA46B9"/>
+    <w:rPr>
+      <w:color w:val="0563C1" w:themeColor="hyperlink"/>
+      <w:u w:val="single"/>
+    </w:rPr>
+  </w:style>
+  <w:style w:type="character" w:styleId="UnresolvedMention">
+    <w:name w:val="Unresolved Mention"/>
+    <w:basedOn w:val="DefaultParagraphFont"/>
+    <w:uiPriority w:val="99"/>
+    <w:semiHidden/>
+    <w:unhideWhenUsed/>
+    <w:rsid w:val="00FA46B9"/>
+    <w:rPr>
+      <w:color w:val="605E5C"/>
+      <w:shd w:val="clear" w:color="auto" w:fill="E1DFDD"/>
+    </w:rPr>
+  </w:style>
 </w:styles>
 </file>
 
@@ -9184,25 +9239,6 @@
 </file>
 
 <file path=customXml/item1.xml><?xml version="1.0" encoding="utf-8"?>
-<b:Sources xmlns:b="http://schemas.openxmlformats.org/officeDocument/2006/bibliography" xmlns="http://schemas.openxmlformats.org/officeDocument/2006/bibliography" SelectedStyle="\APA.XSL" StyleName="APA"/>
-</file>
-
-<file path=customXml/item2.xml><?xml version="1.0" encoding="utf-8"?>
-<?mso-contentType ?>
-<FormTemplates xmlns="http://schemas.microsoft.com/sharepoint/v3/contenttype/forms">
-  <Display>DocumentLibraryForm</Display>
-  <Edit>DocumentLibraryForm</Edit>
-  <New>DocumentLibraryForm</New>
-</FormTemplates>
-</file>
-
-<file path=customXml/item3.xml><?xml version="1.0" encoding="utf-8"?>
-<p:properties xmlns:p="http://schemas.microsoft.com/office/2006/metadata/properties" xmlns:xsi="http://www.w3.org/2001/XMLSchema-instance" xmlns:pc="http://schemas.microsoft.com/office/infopath/2007/PartnerControls">
-  <documentManagement/>
-</p:properties>
-</file>
-
-<file path=customXml/item4.xml><?xml version="1.0" encoding="utf-8"?>
 <ct:contentTypeSchema xmlns:ct="http://schemas.microsoft.com/office/2006/metadata/contentType" xmlns:ma="http://schemas.microsoft.com/office/2006/metadata/properties/metaAttributes" ct:_="" ma:_="" ma:contentTypeName="Document" ma:contentTypeID="0x01010031957F55A69F654AA3252E2C9A1E9598" ma:contentTypeVersion="11" ma:contentTypeDescription="Create a new document." ma:contentTypeScope="" ma:versionID="12bafecc36c09a10ab010f4f3ac10b9f">
   <xsd:schema xmlns:xsd="http://www.w3.org/2001/XMLSchema" xmlns:xs="http://www.w3.org/2001/XMLSchema" xmlns:p="http://schemas.microsoft.com/office/2006/metadata/properties" xmlns:ns2="d47a411c-4273-473d-a040-f7736f373771" xmlns:ns3="4a180b99-88d1-4064-9650-04e070978a5b" targetNamespace="http://schemas.microsoft.com/office/2006/metadata/properties" ma:root="true" ma:fieldsID="458c874044a293bbea8cc0f81b608eff" ns2:_="" ns3:_="">
     <xsd:import namespace="d47a411c-4273-473d-a040-f7736f373771"/>
@@ -9413,32 +9449,26 @@
 </ct:contentTypeSchema>
 </file>
 
-<file path=customXml/itemProps1.xml><?xml version="1.0" encoding="utf-8"?>
-<ds:datastoreItem xmlns:ds="http://schemas.openxmlformats.org/officeDocument/2006/customXml" ds:itemID="{E4AC5F1B-AFE5-41D0-92FF-7EC50E61D679}">
-  <ds:schemaRefs>
-    <ds:schemaRef ds:uri="http://schemas.openxmlformats.org/officeDocument/2006/bibliography"/>
-  </ds:schemaRefs>
-</ds:datastoreItem>
+<file path=customXml/item2.xml><?xml version="1.0" encoding="utf-8"?>
+<p:properties xmlns:p="http://schemas.microsoft.com/office/2006/metadata/properties" xmlns:xsi="http://www.w3.org/2001/XMLSchema-instance" xmlns:pc="http://schemas.microsoft.com/office/infopath/2007/PartnerControls">
+  <documentManagement/>
+</p:properties>
 </file>
 
-<file path=customXml/itemProps2.xml><?xml version="1.0" encoding="utf-8"?>
-<ds:datastoreItem xmlns:ds="http://schemas.openxmlformats.org/officeDocument/2006/customXml" ds:itemID="{9C27DF9F-C3C4-4AA0-AD6A-6778509ECDD0}">
-  <ds:schemaRefs>
-    <ds:schemaRef ds:uri="http://schemas.microsoft.com/sharepoint/v3/contenttype/forms"/>
-  </ds:schemaRefs>
-</ds:datastoreItem>
+<file path=customXml/item3.xml><?xml version="1.0" encoding="utf-8"?>
+<?mso-contentType ?>
+<FormTemplates xmlns="http://schemas.microsoft.com/sharepoint/v3/contenttype/forms">
+  <Display>DocumentLibraryForm</Display>
+  <Edit>DocumentLibraryForm</Edit>
+  <New>DocumentLibraryForm</New>
+</FormTemplates>
 </file>
 
-<file path=customXml/itemProps3.xml><?xml version="1.0" encoding="utf-8"?>
-<ds:datastoreItem xmlns:ds="http://schemas.openxmlformats.org/officeDocument/2006/customXml" ds:itemID="{77DB8CBD-C210-42A9-A161-9999DBF92F4D}">
-  <ds:schemaRefs>
-    <ds:schemaRef ds:uri="http://schemas.microsoft.com/office/2006/metadata/properties"/>
-    <ds:schemaRef ds:uri="http://schemas.microsoft.com/office/infopath/2007/PartnerControls"/>
-  </ds:schemaRefs>
-</ds:datastoreItem>
+<file path=customXml/item4.xml><?xml version="1.0" encoding="utf-8"?>
+<b:Sources xmlns:b="http://schemas.openxmlformats.org/officeDocument/2006/bibliography" xmlns="http://schemas.openxmlformats.org/officeDocument/2006/bibliography" SelectedStyle="\APA.XSL" StyleName="APA"/>
 </file>
 
-<file path=customXml/itemProps4.xml><?xml version="1.0" encoding="utf-8"?>
+<file path=customXml/itemProps1.xml><?xml version="1.0" encoding="utf-8"?>
 <ds:datastoreItem xmlns:ds="http://schemas.openxmlformats.org/officeDocument/2006/customXml" ds:itemID="{69CD9960-F2DD-4211-A03B-B2F42D4DC406}">
   <ds:schemaRefs>
     <ds:schemaRef ds:uri="http://schemas.microsoft.com/office/2006/metadata/contentType"/>
@@ -9455,4 +9485,29 @@
     <ds:schemaRef ds:uri="http://schemas.microsoft.com/internal/obd"/>
   </ds:schemaRefs>
 </ds:datastoreItem>
+</file>
+
+<file path=customXml/itemProps2.xml><?xml version="1.0" encoding="utf-8"?>
+<ds:datastoreItem xmlns:ds="http://schemas.openxmlformats.org/officeDocument/2006/customXml" ds:itemID="{77DB8CBD-C210-42A9-A161-9999DBF92F4D}">
+  <ds:schemaRefs>
+    <ds:schemaRef ds:uri="http://schemas.microsoft.com/office/2006/metadata/properties"/>
+    <ds:schemaRef ds:uri="http://schemas.microsoft.com/office/infopath/2007/PartnerControls"/>
+  </ds:schemaRefs>
+</ds:datastoreItem>
+</file>
+
+<file path=customXml/itemProps3.xml><?xml version="1.0" encoding="utf-8"?>
+<ds:datastoreItem xmlns:ds="http://schemas.openxmlformats.org/officeDocument/2006/customXml" ds:itemID="{9C27DF9F-C3C4-4AA0-AD6A-6778509ECDD0}">
+  <ds:schemaRefs>
+    <ds:schemaRef ds:uri="http://schemas.microsoft.com/sharepoint/v3/contenttype/forms"/>
+  </ds:schemaRefs>
+</ds:datastoreItem>
+</file>
+
+<file path=customXml/itemProps4.xml><?xml version="1.0" encoding="utf-8"?>
+<ds:datastoreItem xmlns:ds="http://schemas.openxmlformats.org/officeDocument/2006/customXml" ds:itemID="{E4AC5F1B-AFE5-41D0-92FF-7EC50E61D679}">
+  <ds:schemaRefs>
+    <ds:schemaRef ds:uri="http://schemas.openxmlformats.org/officeDocument/2006/bibliography"/>
+  </ds:schemaRefs>
+</ds:datastoreItem>
 </file>
</xml_diff>